<commit_message>
added lstm modeling files
</commit_message>
<xml_diff>
--- a/Manuscript/Robbins et al DO Prediction ms v2 title page.docx
+++ b/Manuscript/Robbins et al DO Prediction ms v2 title page.docx
@@ -17,15 +17,15 @@
           <w:sz w:val="24"/>
           <w:szCs w:val="24"/>
         </w:rPr>
-        <w:t>RH: Dissolved oxygen prediction in reservoir</w:t>
-      </w:r>
-      <w:r>
-        <w:rPr>
-          <w:rFonts w:ascii="Times New Roman" w:hAnsi="Times New Roman" w:cs="Times New Roman"/>
-          <w:sz w:val="24"/>
-          <w:szCs w:val="24"/>
-        </w:rPr>
-        <w:t>s</w:t>
+        <w:t xml:space="preserve"> </w:t>
+      </w:r>
+      <w:r>
+        <w:rPr>
+          <w:rFonts w:ascii="Times New Roman" w:hAnsi="Times New Roman" w:cs="Times New Roman"/>
+          <w:sz w:val="24"/>
+          <w:szCs w:val="24"/>
+        </w:rPr>
+        <w:t>RH: Dissolved oxygen prediction in reservoirs</w:t>
       </w:r>
     </w:p>
     <w:p>
@@ -53,15 +53,7 @@
           <w:sz w:val="24"/>
           <w:szCs w:val="24"/>
         </w:rPr>
-        <w:t>Title:</w:t>
-      </w:r>
-      <w:r>
-        <w:rPr>
-          <w:rFonts w:ascii="Times New Roman" w:hAnsi="Times New Roman" w:cs="Times New Roman"/>
-          <w:sz w:val="24"/>
-          <w:szCs w:val="24"/>
-        </w:rPr>
-        <w:t xml:space="preserve"> </w:t>
+        <w:t xml:space="preserve">Title: </w:t>
       </w:r>
       <w:r>
         <w:rPr>
@@ -116,6 +108,7 @@
     </w:p>
     <w:p>
       <w:pPr>
+        <w:spacing w:line="480" w:lineRule="auto"/>
         <w:rPr>
           <w:rFonts w:ascii="Times New Roman" w:hAnsi="Times New Roman" w:cs="Times New Roman"/>
           <w:sz w:val="24"/>
@@ -141,12 +134,14 @@
       </w:r>
       <w:r>
         <w:rPr>
-          <w:rFonts w:ascii="Times New Roman" w:hAnsi="Times New Roman" w:cs="Times New Roman"/>
-          <w:sz w:val="24"/>
-          <w:szCs w:val="24"/>
+          <w:rFonts w:ascii="Open Sans" w:hAnsi="Open Sans" w:cs="Open Sans"/>
+          <w:color w:val="1C1D1E"/>
+          <w:sz w:val="21"/>
+          <w:szCs w:val="21"/>
+          <w:shd w:val="clear" w:color="auto" w:fill="FFFFFF"/>
           <w:vertAlign w:val="superscript"/>
         </w:rPr>
-        <w:t>,2</w:t>
+        <w:t>§</w:t>
       </w:r>
       <w:r>
         <w:rPr>
@@ -179,6 +174,39 @@
           <w:szCs w:val="24"/>
           <w:vertAlign w:val="superscript"/>
         </w:rPr>
+        <w:t>2</w:t>
+      </w:r>
+      <w:r>
+        <w:rPr>
+          <w:rFonts w:ascii="Times New Roman" w:hAnsi="Times New Roman" w:cs="Times New Roman"/>
+          <w:sz w:val="24"/>
+          <w:szCs w:val="24"/>
+        </w:rPr>
+        <w:t>Jeff</w:t>
+      </w:r>
+      <w:r>
+        <w:rPr>
+          <w:rFonts w:ascii="Times New Roman" w:hAnsi="Times New Roman" w:cs="Times New Roman"/>
+          <w:sz w:val="24"/>
+          <w:szCs w:val="24"/>
+        </w:rPr>
+        <w:t>rey M.</w:t>
+      </w:r>
+      <w:r>
+        <w:rPr>
+          <w:rFonts w:ascii="Times New Roman" w:hAnsi="Times New Roman" w:cs="Times New Roman"/>
+          <w:sz w:val="24"/>
+          <w:szCs w:val="24"/>
+        </w:rPr>
+        <w:t xml:space="preserve"> Sadler, </w:t>
+      </w:r>
+      <w:r>
+        <w:rPr>
+          <w:rFonts w:ascii="Times New Roman" w:hAnsi="Times New Roman" w:cs="Times New Roman"/>
+          <w:sz w:val="24"/>
+          <w:szCs w:val="24"/>
+          <w:vertAlign w:val="superscript"/>
+        </w:rPr>
         <w:t>3</w:t>
       </w:r>
       <w:r>
@@ -187,23 +215,7 @@
           <w:sz w:val="24"/>
           <w:szCs w:val="24"/>
         </w:rPr>
-        <w:t>Jeff</w:t>
-      </w:r>
-      <w:r>
-        <w:rPr>
-          <w:rFonts w:ascii="Times New Roman" w:hAnsi="Times New Roman" w:cs="Times New Roman"/>
-          <w:sz w:val="24"/>
-          <w:szCs w:val="24"/>
-        </w:rPr>
-        <w:t>rey M.</w:t>
-      </w:r>
-      <w:r>
-        <w:rPr>
-          <w:rFonts w:ascii="Times New Roman" w:hAnsi="Times New Roman" w:cs="Times New Roman"/>
-          <w:sz w:val="24"/>
-          <w:szCs w:val="24"/>
-        </w:rPr>
-        <w:t xml:space="preserve"> Sadler, </w:t>
+        <w:t xml:space="preserve">Dennis Trolle, </w:t>
       </w:r>
       <w:r>
         <w:rPr>
@@ -212,6 +224,23 @@
           <w:szCs w:val="24"/>
           <w:vertAlign w:val="superscript"/>
         </w:rPr>
+        <w:t>3</w:t>
+      </w:r>
+      <w:r>
+        <w:rPr>
+          <w:rFonts w:ascii="Times New Roman" w:hAnsi="Times New Roman" w:cs="Times New Roman"/>
+          <w:sz w:val="24"/>
+          <w:szCs w:val="24"/>
+        </w:rPr>
+        <w:t xml:space="preserve">Anders Nielsen, </w:t>
+      </w:r>
+      <w:r>
+        <w:rPr>
+          <w:rFonts w:ascii="Times New Roman" w:hAnsi="Times New Roman" w:cs="Times New Roman"/>
+          <w:sz w:val="24"/>
+          <w:szCs w:val="24"/>
+          <w:vertAlign w:val="superscript"/>
+        </w:rPr>
         <w:t>4</w:t>
       </w:r>
       <w:r>
@@ -220,48 +249,6 @@
           <w:sz w:val="24"/>
           <w:szCs w:val="24"/>
         </w:rPr>
-        <w:t xml:space="preserve">Dennis Trolle, </w:t>
-      </w:r>
-      <w:r>
-        <w:rPr>
-          <w:rFonts w:ascii="Times New Roman" w:hAnsi="Times New Roman" w:cs="Times New Roman"/>
-          <w:sz w:val="24"/>
-          <w:szCs w:val="24"/>
-          <w:vertAlign w:val="superscript"/>
-        </w:rPr>
-        <w:t>4</w:t>
-      </w:r>
-      <w:r>
-        <w:rPr>
-          <w:rFonts w:ascii="Times New Roman" w:hAnsi="Times New Roman" w:cs="Times New Roman"/>
-          <w:sz w:val="24"/>
-          <w:szCs w:val="24"/>
-        </w:rPr>
-        <w:t>Anders Nielsen,</w:t>
-      </w:r>
-      <w:r>
-        <w:rPr>
-          <w:rFonts w:ascii="Times New Roman" w:hAnsi="Times New Roman" w:cs="Times New Roman"/>
-          <w:sz w:val="24"/>
-          <w:szCs w:val="24"/>
-        </w:rPr>
-        <w:t xml:space="preserve"> </w:t>
-      </w:r>
-      <w:r>
-        <w:rPr>
-          <w:rFonts w:ascii="Times New Roman" w:hAnsi="Times New Roman" w:cs="Times New Roman"/>
-          <w:sz w:val="24"/>
-          <w:szCs w:val="24"/>
-          <w:vertAlign w:val="superscript"/>
-        </w:rPr>
-        <w:t>5</w:t>
-      </w:r>
-      <w:r>
-        <w:rPr>
-          <w:rFonts w:ascii="Times New Roman" w:hAnsi="Times New Roman" w:cs="Times New Roman"/>
-          <w:sz w:val="24"/>
-          <w:szCs w:val="24"/>
-        </w:rPr>
         <w:t xml:space="preserve">Nicole </w:t>
       </w:r>
       <w:r>
@@ -278,15 +265,7 @@
           <w:sz w:val="24"/>
           <w:szCs w:val="24"/>
         </w:rPr>
-        <w:t>Wagner,</w:t>
-      </w:r>
-      <w:r>
-        <w:rPr>
-          <w:rFonts w:ascii="Times New Roman" w:hAnsi="Times New Roman" w:cs="Times New Roman"/>
-          <w:sz w:val="24"/>
-          <w:szCs w:val="24"/>
-        </w:rPr>
-        <w:t xml:space="preserve"> </w:t>
+        <w:t xml:space="preserve">Wagner, </w:t>
       </w:r>
       <w:r>
         <w:rPr>
@@ -334,6 +313,7 @@
     </w:p>
     <w:p>
       <w:pPr>
+        <w:spacing w:line="480" w:lineRule="auto"/>
         <w:rPr>
           <w:rFonts w:ascii="Times New Roman" w:hAnsi="Times New Roman" w:cs="Times New Roman"/>
           <w:sz w:val="24"/>
@@ -351,6 +331,7 @@
     </w:p>
     <w:p>
       <w:pPr>
+        <w:spacing w:line="480" w:lineRule="auto"/>
         <w:rPr>
           <w:rFonts w:ascii="Times New Roman" w:hAnsi="Times New Roman" w:cs="Times New Roman"/>
           <w:sz w:val="24"/>
@@ -364,16 +345,7 @@
           <w:szCs w:val="24"/>
           <w:vertAlign w:val="superscript"/>
         </w:rPr>
-        <w:t>1</w:t>
-      </w:r>
-      <w:r>
-        <w:rPr>
-          <w:rFonts w:ascii="Times New Roman" w:hAnsi="Times New Roman" w:cs="Times New Roman"/>
-          <w:sz w:val="24"/>
-          <w:szCs w:val="24"/>
-          <w:vertAlign w:val="superscript"/>
-        </w:rPr>
-        <w:t xml:space="preserve"> </w:t>
+        <w:t xml:space="preserve">1 </w:t>
       </w:r>
       <w:r>
         <w:rPr>
@@ -397,15 +369,7 @@
           <w:sz w:val="24"/>
           <w:szCs w:val="24"/>
         </w:rPr>
-        <w:t xml:space="preserve"> Department of Biology, Center for Reservoir and Aquatic Systems Research</w:t>
-      </w:r>
-      <w:r>
-        <w:rPr>
-          <w:rFonts w:ascii="Times New Roman" w:hAnsi="Times New Roman" w:cs="Times New Roman"/>
-          <w:sz w:val="24"/>
-          <w:szCs w:val="24"/>
-        </w:rPr>
-        <w:t>, Waco, TX</w:t>
+        <w:t xml:space="preserve"> Department of Biology, Center for Reservoir and Aquatic Systems Research, Waco, TX</w:t>
       </w:r>
       <w:r>
         <w:rPr>
@@ -422,68 +386,74 @@
           <w:szCs w:val="24"/>
         </w:rPr>
         <w:t xml:space="preserve"> USA</w:t>
+      </w:r>
+      <w:r>
+        <w:rPr>
+          <w:rFonts w:ascii="Times New Roman" w:hAnsi="Times New Roman" w:cs="Times New Roman"/>
+          <w:sz w:val="24"/>
+          <w:szCs w:val="24"/>
+        </w:rPr>
+        <w:t xml:space="preserve">. </w:t>
+      </w:r>
+      <w:proofErr w:type="spellStart"/>
+      <w:r>
+        <w:rPr>
+          <w:rFonts w:ascii="Times New Roman" w:hAnsi="Times New Roman" w:cs="Times New Roman"/>
+          <w:sz w:val="24"/>
+          <w:szCs w:val="24"/>
+        </w:rPr>
+        <w:t>ORCiD</w:t>
+      </w:r>
+      <w:proofErr w:type="spellEnd"/>
+      <w:r>
+        <w:rPr>
+          <w:rFonts w:ascii="Times New Roman" w:hAnsi="Times New Roman" w:cs="Times New Roman"/>
+          <w:sz w:val="24"/>
+          <w:szCs w:val="24"/>
+        </w:rPr>
+        <w:t xml:space="preserve">: </w:t>
+      </w:r>
+      <w:r>
+        <w:rPr>
+          <w:rFonts w:ascii="Times New Roman" w:hAnsi="Times New Roman" w:cs="Times New Roman"/>
+          <w:sz w:val="24"/>
+          <w:szCs w:val="24"/>
+        </w:rPr>
+        <w:t>0000-0001-9579-295X</w:t>
       </w:r>
     </w:p>
     <w:p>
       <w:pPr>
-        <w:rPr>
-          <w:rFonts w:ascii="Times New Roman" w:hAnsi="Times New Roman" w:cs="Times New Roman"/>
-          <w:sz w:val="24"/>
-          <w:szCs w:val="24"/>
-        </w:rPr>
-      </w:pPr>
-      <w:r>
-        <w:rPr>
-          <w:rFonts w:ascii="Times New Roman" w:hAnsi="Times New Roman" w:cs="Times New Roman"/>
-          <w:sz w:val="24"/>
-          <w:szCs w:val="24"/>
+        <w:spacing w:line="480" w:lineRule="auto"/>
+        <w:rPr>
+          <w:rFonts w:ascii="Times New Roman" w:hAnsi="Times New Roman" w:cs="Times New Roman"/>
+          <w:sz w:val="24"/>
+          <w:szCs w:val="24"/>
+        </w:rPr>
+      </w:pPr>
+      <w:r>
+        <w:rPr>
+          <w:rFonts w:ascii="Open Sans" w:hAnsi="Open Sans" w:cs="Open Sans"/>
+          <w:color w:val="1C1D1E"/>
+          <w:sz w:val="21"/>
+          <w:szCs w:val="21"/>
+          <w:shd w:val="clear" w:color="auto" w:fill="FFFFFF"/>
           <w:vertAlign w:val="superscript"/>
         </w:rPr>
-        <w:t>2</w:t>
-      </w:r>
-      <w:r>
-        <w:rPr>
-          <w:rFonts w:ascii="Times New Roman" w:hAnsi="Times New Roman" w:cs="Times New Roman"/>
-          <w:sz w:val="24"/>
-          <w:szCs w:val="24"/>
-        </w:rPr>
-        <w:t>Current</w:t>
-      </w:r>
-      <w:r>
-        <w:rPr>
-          <w:rFonts w:ascii="Times New Roman" w:hAnsi="Times New Roman" w:cs="Times New Roman"/>
-          <w:sz w:val="24"/>
-          <w:szCs w:val="24"/>
-        </w:rPr>
-        <w:t xml:space="preserve"> Affiliation</w:t>
-      </w:r>
-      <w:r>
-        <w:rPr>
-          <w:rFonts w:ascii="Times New Roman" w:hAnsi="Times New Roman" w:cs="Times New Roman"/>
-          <w:sz w:val="24"/>
-          <w:szCs w:val="24"/>
-        </w:rPr>
-        <w:t xml:space="preserve">: University of Alaska-Fairbanks, </w:t>
-      </w:r>
-      <w:r>
-        <w:rPr>
-          <w:rFonts w:ascii="Times New Roman" w:hAnsi="Times New Roman" w:cs="Times New Roman"/>
-          <w:sz w:val="24"/>
-          <w:szCs w:val="24"/>
-        </w:rPr>
-        <w:t xml:space="preserve">Institute of Arctic Biology, </w:t>
-      </w:r>
-      <w:r>
-        <w:rPr>
-          <w:rFonts w:ascii="Times New Roman" w:hAnsi="Times New Roman" w:cs="Times New Roman"/>
-          <w:sz w:val="24"/>
-          <w:szCs w:val="24"/>
-        </w:rPr>
-        <w:t xml:space="preserve">Fairbanks, AK, USA </w:t>
+        <w:t>§</w:t>
+      </w:r>
+      <w:r>
+        <w:rPr>
+          <w:rFonts w:ascii="Times New Roman" w:hAnsi="Times New Roman" w:cs="Times New Roman"/>
+          <w:sz w:val="24"/>
+          <w:szCs w:val="24"/>
+        </w:rPr>
+        <w:t xml:space="preserve">Current Affiliation: University of Alaska Fairbanks, Institute of Arctic Biology, Fairbanks, AK, USA </w:t>
       </w:r>
     </w:p>
     <w:p>
       <w:pPr>
+        <w:spacing w:line="480" w:lineRule="auto"/>
         <w:rPr>
           <w:rFonts w:ascii="Times New Roman" w:hAnsi="Times New Roman" w:cs="Times New Roman"/>
           <w:sz w:val="24"/>
@@ -497,48 +467,15 @@
           <w:szCs w:val="24"/>
           <w:vertAlign w:val="superscript"/>
         </w:rPr>
-        <w:t>3</w:t>
-      </w:r>
-      <w:r>
-        <w:rPr>
-          <w:rFonts w:ascii="Times New Roman" w:hAnsi="Times New Roman" w:cs="Times New Roman"/>
-          <w:sz w:val="24"/>
-          <w:szCs w:val="24"/>
-          <w:vertAlign w:val="superscript"/>
-        </w:rPr>
-        <w:t xml:space="preserve"> </w:t>
-      </w:r>
-      <w:r>
-        <w:rPr>
-          <w:rFonts w:ascii="Times New Roman" w:hAnsi="Times New Roman" w:cs="Times New Roman"/>
-          <w:sz w:val="24"/>
-          <w:szCs w:val="24"/>
-        </w:rPr>
-        <w:t xml:space="preserve">Oklahoma State </w:t>
-      </w:r>
-      <w:r>
-        <w:rPr>
-          <w:rFonts w:ascii="Times New Roman" w:hAnsi="Times New Roman" w:cs="Times New Roman"/>
-          <w:sz w:val="24"/>
-          <w:szCs w:val="24"/>
-        </w:rPr>
-        <w:t>U</w:t>
-      </w:r>
-      <w:r>
-        <w:rPr>
-          <w:rFonts w:ascii="Times New Roman" w:hAnsi="Times New Roman" w:cs="Times New Roman"/>
-          <w:sz w:val="24"/>
-          <w:szCs w:val="24"/>
-        </w:rPr>
-        <w:t>niversity</w:t>
-      </w:r>
-      <w:r>
-        <w:rPr>
-          <w:rFonts w:ascii="Times New Roman" w:hAnsi="Times New Roman" w:cs="Times New Roman"/>
-          <w:sz w:val="24"/>
-          <w:szCs w:val="24"/>
-        </w:rPr>
-        <w:t>, Dep</w:t>
+        <w:t>2</w:t>
+      </w:r>
+      <w:r>
+        <w:rPr>
+          <w:rFonts w:ascii="Times New Roman" w:hAnsi="Times New Roman" w:cs="Times New Roman"/>
+          <w:sz w:val="24"/>
+          <w:szCs w:val="24"/>
+        </w:rPr>
+        <w:t>Oklahoma State University, Dep</w:t>
       </w:r>
       <w:r>
         <w:rPr>
@@ -554,19 +491,12 @@
           <w:sz w:val="24"/>
           <w:szCs w:val="24"/>
         </w:rPr>
-        <w:t xml:space="preserve"> of Biosystems and Agricultural Engineering, Stillwater, OK</w:t>
-      </w:r>
-      <w:r>
-        <w:rPr>
-          <w:rFonts w:ascii="Times New Roman" w:hAnsi="Times New Roman" w:cs="Times New Roman"/>
-          <w:sz w:val="24"/>
-          <w:szCs w:val="24"/>
-        </w:rPr>
-        <w:t>, USA</w:t>
+        <w:t xml:space="preserve"> of Biosystems and Agricultural Engineering, Stillwater, OK, USA</w:t>
       </w:r>
     </w:p>
     <w:p>
       <w:pPr>
+        <w:spacing w:line="480" w:lineRule="auto"/>
         <w:rPr>
           <w:rFonts w:ascii="Times New Roman" w:hAnsi="Times New Roman"/>
           <w:sz w:val="24"/>
@@ -579,34 +509,15 @@
           <w:szCs w:val="24"/>
           <w:vertAlign w:val="superscript"/>
         </w:rPr>
-        <w:t>4</w:t>
-      </w:r>
-      <w:r>
-        <w:rPr>
-          <w:rFonts w:ascii="Times New Roman" w:hAnsi="Times New Roman" w:cs="Times New Roman"/>
-          <w:sz w:val="24"/>
-          <w:szCs w:val="24"/>
-          <w:vertAlign w:val="superscript"/>
-        </w:rPr>
-        <w:t xml:space="preserve"> </w:t>
-      </w:r>
-      <w:proofErr w:type="spellStart"/>
-      <w:r>
-        <w:rPr>
-          <w:rFonts w:ascii="Times New Roman" w:hAnsi="Times New Roman" w:cs="Times New Roman"/>
-          <w:sz w:val="24"/>
-          <w:szCs w:val="24"/>
-        </w:rPr>
-        <w:t>WaterITech</w:t>
-      </w:r>
-      <w:proofErr w:type="spellEnd"/>
-      <w:r>
-        <w:rPr>
-          <w:rFonts w:ascii="Times New Roman" w:hAnsi="Times New Roman" w:cs="Times New Roman"/>
-          <w:sz w:val="24"/>
-          <w:szCs w:val="24"/>
-        </w:rPr>
-        <w:t xml:space="preserve">, </w:t>
+        <w:t>3</w:t>
+      </w:r>
+      <w:r>
+        <w:rPr>
+          <w:rFonts w:ascii="Times New Roman" w:hAnsi="Times New Roman" w:cs="Times New Roman"/>
+          <w:sz w:val="24"/>
+          <w:szCs w:val="24"/>
+        </w:rPr>
+        <w:t xml:space="preserve">WaterITech, </w:t>
       </w:r>
       <w:proofErr w:type="spellStart"/>
       <w:r>
@@ -629,6 +540,7 @@
     </w:p>
     <w:p>
       <w:pPr>
+        <w:spacing w:line="480" w:lineRule="auto"/>
         <w:rPr>
           <w:rFonts w:ascii="Times New Roman" w:hAnsi="Times New Roman" w:cs="Times New Roman"/>
           <w:sz w:val="24"/>
@@ -642,23 +554,15 @@
           <w:szCs w:val="24"/>
           <w:vertAlign w:val="superscript"/>
         </w:rPr>
-        <w:t>5</w:t>
-      </w:r>
-      <w:r>
-        <w:rPr>
-          <w:rFonts w:ascii="Times New Roman" w:hAnsi="Times New Roman" w:cs="Times New Roman"/>
-          <w:sz w:val="24"/>
-          <w:szCs w:val="24"/>
-        </w:rPr>
-        <w:t>Oakland</w:t>
-      </w:r>
-      <w:r>
-        <w:rPr>
-          <w:rFonts w:ascii="Times New Roman" w:hAnsi="Times New Roman" w:cs="Times New Roman"/>
-          <w:sz w:val="24"/>
-          <w:szCs w:val="24"/>
-        </w:rPr>
-        <w:t xml:space="preserve"> University, Department of Biolog</w:t>
+        <w:t>4</w:t>
+      </w:r>
+      <w:r>
+        <w:rPr>
+          <w:rFonts w:ascii="Times New Roman" w:hAnsi="Times New Roman" w:cs="Times New Roman"/>
+          <w:sz w:val="24"/>
+          <w:szCs w:val="24"/>
+        </w:rPr>
+        <w:t>Oakland University, Department of Biolog</w:t>
       </w:r>
       <w:r>
         <w:rPr>
@@ -677,10 +581,19 @@
           <w:szCs w:val="24"/>
         </w:rPr>
       </w:pPr>
+      <w:r>
+        <w:rPr>
+          <w:rFonts w:ascii="Times New Roman" w:hAnsi="Times New Roman" w:cs="Times New Roman"/>
+          <w:sz w:val="24"/>
+          <w:szCs w:val="24"/>
+        </w:rPr>
+        <w:br w:type="page"/>
+      </w:r>
     </w:p>
     <w:p>
       <w:pPr>
         <w:spacing w:line="480" w:lineRule="auto"/>
+        <w:jc w:val="center"/>
         <w:rPr>
           <w:rFonts w:ascii="Times New Roman" w:hAnsi="Times New Roman" w:cs="Times New Roman"/>
           <w:b/>
@@ -689,11 +602,314 @@
           <w:szCs w:val="24"/>
         </w:rPr>
       </w:pPr>
+      <w:r>
+        <w:rPr>
+          <w:rFonts w:ascii="Times New Roman" w:hAnsi="Times New Roman" w:cs="Times New Roman"/>
+          <w:b/>
+          <w:bCs/>
+          <w:sz w:val="24"/>
+          <w:szCs w:val="24"/>
+        </w:rPr>
+        <w:lastRenderedPageBreak/>
+        <w:t>Significance Statement</w:t>
+      </w:r>
     </w:p>
     <w:p>
       <w:pPr>
         <w:spacing w:line="480" w:lineRule="auto"/>
+        <w:rPr>
+          <w:rFonts w:ascii="Times New Roman" w:hAnsi="Times New Roman" w:cs="Times New Roman"/>
+          <w:sz w:val="24"/>
+          <w:szCs w:val="24"/>
+        </w:rPr>
+      </w:pPr>
+      <w:r>
+        <w:rPr>
+          <w:rFonts w:ascii="Times New Roman" w:hAnsi="Times New Roman" w:cs="Times New Roman"/>
+          <w:sz w:val="24"/>
+          <w:szCs w:val="24"/>
+        </w:rPr>
+        <w:tab/>
+      </w:r>
+      <w:r>
+        <w:rPr>
+          <w:rFonts w:ascii="Times New Roman" w:hAnsi="Times New Roman" w:cs="Times New Roman"/>
+          <w:sz w:val="24"/>
+          <w:szCs w:val="24"/>
+        </w:rPr>
+        <w:t xml:space="preserve">Our manuscript focuses on predictability of dissolved oxygen across four different reservoirs in the south-Central US – two polymictic and two </w:t>
+      </w:r>
+      <w:proofErr w:type="spellStart"/>
+      <w:r>
+        <w:rPr>
+          <w:rFonts w:ascii="Times New Roman" w:hAnsi="Times New Roman" w:cs="Times New Roman"/>
+          <w:sz w:val="24"/>
+          <w:szCs w:val="24"/>
+        </w:rPr>
+        <w:t>monomictic</w:t>
+      </w:r>
+      <w:proofErr w:type="spellEnd"/>
+      <w:r>
+        <w:rPr>
+          <w:rFonts w:ascii="Times New Roman" w:hAnsi="Times New Roman" w:cs="Times New Roman"/>
+          <w:sz w:val="24"/>
+          <w:szCs w:val="24"/>
+        </w:rPr>
+        <w:t xml:space="preserve">. </w:t>
+      </w:r>
+      <w:r>
+        <w:rPr>
+          <w:rFonts w:ascii="Times New Roman" w:hAnsi="Times New Roman" w:cs="Times New Roman"/>
+          <w:sz w:val="24"/>
+          <w:szCs w:val="24"/>
+        </w:rPr>
+        <w:t>H</w:t>
+      </w:r>
+      <w:r>
+        <w:rPr>
+          <w:rFonts w:ascii="Times New Roman" w:hAnsi="Times New Roman" w:cs="Times New Roman"/>
+          <w:sz w:val="24"/>
+          <w:szCs w:val="24"/>
+        </w:rPr>
+        <w:t>igh</w:t>
+      </w:r>
+      <w:r>
+        <w:rPr>
+          <w:rFonts w:ascii="Times New Roman" w:hAnsi="Times New Roman" w:cs="Times New Roman"/>
+          <w:sz w:val="24"/>
+          <w:szCs w:val="24"/>
+        </w:rPr>
+        <w:t xml:space="preserve"> </w:t>
+      </w:r>
+      <w:r>
+        <w:rPr>
+          <w:rFonts w:ascii="Times New Roman" w:hAnsi="Times New Roman" w:cs="Times New Roman"/>
+          <w:sz w:val="24"/>
+          <w:szCs w:val="24"/>
+        </w:rPr>
+        <w:t xml:space="preserve">frequency (here, </w:t>
+      </w:r>
+      <w:r>
+        <w:rPr>
+          <w:rFonts w:ascii="Times New Roman" w:hAnsi="Times New Roman" w:cs="Times New Roman"/>
+          <w:sz w:val="24"/>
+          <w:szCs w:val="24"/>
+        </w:rPr>
+        <w:t>~</w:t>
+      </w:r>
+      <w:r>
+        <w:rPr>
+          <w:rFonts w:ascii="Times New Roman" w:hAnsi="Times New Roman" w:cs="Times New Roman"/>
+          <w:sz w:val="24"/>
+          <w:szCs w:val="24"/>
+        </w:rPr>
+        <w:t>2 hourly)</w:t>
+      </w:r>
+      <w:r>
+        <w:rPr>
+          <w:rFonts w:ascii="Times New Roman" w:hAnsi="Times New Roman" w:cs="Times New Roman"/>
+          <w:sz w:val="24"/>
+          <w:szCs w:val="24"/>
+        </w:rPr>
+        <w:t xml:space="preserve"> water chemistry</w:t>
+      </w:r>
+      <w:r>
+        <w:rPr>
+          <w:rFonts w:ascii="Times New Roman" w:hAnsi="Times New Roman" w:cs="Times New Roman"/>
+          <w:sz w:val="24"/>
+          <w:szCs w:val="24"/>
+        </w:rPr>
+        <w:t xml:space="preserve"> profiling </w:t>
+      </w:r>
+      <w:r>
+        <w:rPr>
+          <w:rFonts w:ascii="Times New Roman" w:hAnsi="Times New Roman" w:cs="Times New Roman"/>
+          <w:sz w:val="24"/>
+          <w:szCs w:val="24"/>
+        </w:rPr>
+        <w:t>is an emerging technology, and</w:t>
+      </w:r>
+      <w:r>
+        <w:rPr>
+          <w:rFonts w:ascii="Times New Roman" w:hAnsi="Times New Roman" w:cs="Times New Roman"/>
+          <w:sz w:val="24"/>
+          <w:szCs w:val="24"/>
+        </w:rPr>
+        <w:t xml:space="preserve"> these time series are </w:t>
+      </w:r>
+      <w:r>
+        <w:rPr>
+          <w:rFonts w:ascii="Times New Roman" w:hAnsi="Times New Roman" w:cs="Times New Roman"/>
+          <w:sz w:val="24"/>
+          <w:szCs w:val="24"/>
+        </w:rPr>
+        <w:t xml:space="preserve">particularly </w:t>
+      </w:r>
+      <w:r>
+        <w:rPr>
+          <w:rFonts w:ascii="Times New Roman" w:hAnsi="Times New Roman" w:cs="Times New Roman"/>
+          <w:sz w:val="24"/>
+          <w:szCs w:val="24"/>
+        </w:rPr>
+        <w:t xml:space="preserve">rare </w:t>
+      </w:r>
+      <w:r>
+        <w:rPr>
+          <w:rFonts w:ascii="Times New Roman" w:hAnsi="Times New Roman" w:cs="Times New Roman"/>
+          <w:sz w:val="24"/>
+          <w:szCs w:val="24"/>
+        </w:rPr>
+        <w:t>in polymictic</w:t>
+      </w:r>
+      <w:r>
+        <w:rPr>
+          <w:rFonts w:ascii="Times New Roman" w:hAnsi="Times New Roman" w:cs="Times New Roman"/>
+          <w:sz w:val="24"/>
+          <w:szCs w:val="24"/>
+        </w:rPr>
+        <w:t xml:space="preserve"> systems</w:t>
+      </w:r>
+      <w:r>
+        <w:rPr>
+          <w:rFonts w:ascii="Times New Roman" w:hAnsi="Times New Roman" w:cs="Times New Roman"/>
+          <w:sz w:val="24"/>
+          <w:szCs w:val="24"/>
+        </w:rPr>
+        <w:t xml:space="preserve">. </w:t>
+      </w:r>
+      <w:r>
+        <w:rPr>
+          <w:rFonts w:ascii="Times New Roman" w:hAnsi="Times New Roman" w:cs="Times New Roman"/>
+          <w:sz w:val="24"/>
+          <w:szCs w:val="24"/>
+        </w:rPr>
+        <w:t>The novelty of this manuscript lies in 1) comparing predictability at daily-to-seasonal timescales of such time series, 2) across environmental conditions in 4 reservoirs with different mixing regimes (whereas ‘classical paradigms’ of lakes and reservoirs were generated in dimictic systems), 3) with a focus on dissolved oxygen rather than water temperature</w:t>
+      </w:r>
+      <w:r>
+        <w:rPr>
+          <w:rFonts w:ascii="Times New Roman" w:hAnsi="Times New Roman" w:cs="Times New Roman"/>
+          <w:sz w:val="24"/>
+          <w:szCs w:val="24"/>
+        </w:rPr>
+        <w:t xml:space="preserve">, which has been the main subject of recent forecasting efforts elsewhere, 4) while highlighting </w:t>
+      </w:r>
+      <w:r>
+        <w:rPr>
+          <w:rFonts w:ascii="Times New Roman" w:hAnsi="Times New Roman" w:cs="Times New Roman"/>
+          <w:sz w:val="24"/>
+          <w:szCs w:val="24"/>
+        </w:rPr>
+        <w:t>surprising dynamics in the dissolved oxygen time series themselves</w:t>
+      </w:r>
+      <w:r>
+        <w:rPr>
+          <w:rFonts w:ascii="Times New Roman" w:hAnsi="Times New Roman" w:cs="Times New Roman"/>
+          <w:sz w:val="24"/>
+          <w:szCs w:val="24"/>
+        </w:rPr>
+        <w:t>.</w:t>
+      </w:r>
+      <w:r>
+        <w:rPr>
+          <w:rFonts w:ascii="Times New Roman" w:hAnsi="Times New Roman" w:cs="Times New Roman"/>
+          <w:sz w:val="24"/>
+          <w:szCs w:val="24"/>
+        </w:rPr>
+        <w:t xml:space="preserve"> Our argument is that such predictive modeling</w:t>
+      </w:r>
+      <w:r>
+        <w:rPr>
+          <w:rFonts w:ascii="Times New Roman" w:hAnsi="Times New Roman" w:cs="Times New Roman"/>
+          <w:sz w:val="24"/>
+          <w:szCs w:val="24"/>
+        </w:rPr>
+        <w:t xml:space="preserve"> across environmental gradients</w:t>
+      </w:r>
+      <w:r>
+        <w:rPr>
+          <w:rFonts w:ascii="Times New Roman" w:hAnsi="Times New Roman" w:cs="Times New Roman"/>
+          <w:sz w:val="24"/>
+          <w:szCs w:val="24"/>
+        </w:rPr>
+        <w:t xml:space="preserve"> sets expectations for how freshwater ecosystems might be managed under scenarios of global change, which are widely predicted to include shifts in both lake mixing regimes and trophic status. </w:t>
+      </w:r>
+    </w:p>
+    <w:p>
+      <w:pPr>
+        <w:spacing w:line="480" w:lineRule="auto"/>
+        <w:rPr>
+          <w:rFonts w:ascii="Times New Roman" w:hAnsi="Times New Roman" w:cs="Times New Roman"/>
+          <w:sz w:val="24"/>
+          <w:szCs w:val="24"/>
+        </w:rPr>
+      </w:pPr>
+      <w:r>
+        <w:rPr>
+          <w:rFonts w:ascii="Times New Roman" w:hAnsi="Times New Roman" w:cs="Times New Roman"/>
+          <w:sz w:val="24"/>
+          <w:szCs w:val="24"/>
+        </w:rPr>
+        <w:tab/>
+        <w:t xml:space="preserve">This work is appropriate for L&amp;O and particularly the special issue on Autonomous Instrumentation (Dr. Steeve Comeau, </w:t>
+      </w:r>
+      <w:r>
+        <w:rPr>
+          <w:rFonts w:ascii="Times New Roman" w:hAnsi="Times New Roman" w:cs="Times New Roman"/>
+          <w:i/>
+          <w:iCs/>
+          <w:sz w:val="24"/>
+          <w:szCs w:val="24"/>
+        </w:rPr>
+        <w:t>pers. comm</w:t>
+      </w:r>
+      <w:r>
+        <w:rPr>
+          <w:rFonts w:ascii="Times New Roman" w:hAnsi="Times New Roman" w:cs="Times New Roman"/>
+          <w:sz w:val="24"/>
+          <w:szCs w:val="24"/>
+        </w:rPr>
+        <w:t>)</w:t>
+      </w:r>
+      <w:r>
+        <w:rPr>
+          <w:rFonts w:ascii="Times New Roman" w:hAnsi="Times New Roman" w:cs="Times New Roman"/>
+          <w:i/>
+          <w:iCs/>
+          <w:sz w:val="24"/>
+          <w:szCs w:val="24"/>
+        </w:rPr>
+        <w:t xml:space="preserve"> </w:t>
+      </w:r>
+      <w:r>
+        <w:rPr>
+          <w:rFonts w:ascii="Times New Roman" w:hAnsi="Times New Roman" w:cs="Times New Roman"/>
+          <w:sz w:val="24"/>
+          <w:szCs w:val="24"/>
+        </w:rPr>
+        <w:t xml:space="preserve">because it highlights the relevance of high temporal resolution data to both basic biogeochemistry and management objectives (e.g., in a forecasting context), across conditions considered fundamental to lake and reservoir water quality and ecological function. </w:t>
+      </w:r>
+    </w:p>
+    <w:p>
+      <w:pPr>
+        <w:spacing w:line="480" w:lineRule="auto"/>
+        <w:rPr>
+          <w:rFonts w:ascii="Times New Roman" w:hAnsi="Times New Roman" w:cs="Times New Roman"/>
+          <w:sz w:val="24"/>
+          <w:szCs w:val="24"/>
+        </w:rPr>
+      </w:pPr>
+    </w:p>
+    <w:p>
+      <w:pPr>
+        <w:spacing w:line="480" w:lineRule="auto"/>
         <w:jc w:val="center"/>
+        <w:rPr>
+          <w:rFonts w:ascii="Times New Roman" w:hAnsi="Times New Roman" w:cs="Times New Roman"/>
+          <w:sz w:val="24"/>
+          <w:szCs w:val="24"/>
+        </w:rPr>
+      </w:pPr>
+      <w:r>
         <w:rPr>
           <w:rFonts w:ascii="Times New Roman" w:hAnsi="Times New Roman" w:cs="Times New Roman"/>
           <w:b/>
@@ -701,7 +917,26 @@
           <w:sz w:val="24"/>
           <w:szCs w:val="24"/>
         </w:rPr>
-      </w:pPr>
+        <w:t>Author Contribution Statement</w:t>
+      </w:r>
+    </w:p>
+    <w:p>
+      <w:pPr>
+        <w:spacing w:line="480" w:lineRule="auto"/>
+        <w:rPr>
+          <w:rFonts w:ascii="Times New Roman" w:hAnsi="Times New Roman" w:cs="Times New Roman"/>
+          <w:sz w:val="24"/>
+          <w:szCs w:val="24"/>
+        </w:rPr>
+      </w:pPr>
+      <w:r>
+        <w:rPr>
+          <w:rFonts w:ascii="Times New Roman" w:hAnsi="Times New Roman" w:cs="Times New Roman"/>
+          <w:sz w:val="24"/>
+          <w:szCs w:val="24"/>
+        </w:rPr>
+        <w:tab/>
+      </w:r>
       <w:r>
         <w:rPr>
           <w:rFonts w:ascii="Times New Roman" w:hAnsi="Times New Roman" w:cs="Times New Roman"/>
@@ -710,922 +945,384 @@
           <w:sz w:val="24"/>
           <w:szCs w:val="24"/>
         </w:rPr>
-        <w:t>Abstract</w:t>
+        <w:t>Anders Nielsen</w:t>
+      </w:r>
+      <w:r>
+        <w:rPr>
+          <w:rFonts w:ascii="Times New Roman" w:hAnsi="Times New Roman" w:cs="Times New Roman"/>
+          <w:sz w:val="24"/>
+          <w:szCs w:val="24"/>
+        </w:rPr>
+        <w:t>: Conceptualization (supporting), Methodology (equal),</w:t>
+      </w:r>
+      <w:r>
+        <w:rPr>
+          <w:rFonts w:ascii="Times New Roman" w:hAnsi="Times New Roman" w:cs="Times New Roman"/>
+          <w:sz w:val="24"/>
+          <w:szCs w:val="24"/>
+        </w:rPr>
+        <w:t xml:space="preserve"> </w:t>
+      </w:r>
+      <w:r>
+        <w:rPr>
+          <w:rFonts w:ascii="Times New Roman" w:hAnsi="Times New Roman" w:cs="Times New Roman"/>
+          <w:sz w:val="24"/>
+          <w:szCs w:val="24"/>
+        </w:rPr>
+        <w:t xml:space="preserve">Writing – review and editing (equal); </w:t>
+      </w:r>
+      <w:r>
+        <w:rPr>
+          <w:rFonts w:ascii="Times New Roman" w:hAnsi="Times New Roman" w:cs="Times New Roman"/>
+          <w:b/>
+          <w:bCs/>
+          <w:sz w:val="24"/>
+          <w:szCs w:val="24"/>
+        </w:rPr>
+        <w:t>Caleb Robbins</w:t>
+      </w:r>
+      <w:r>
+        <w:rPr>
+          <w:rFonts w:ascii="Times New Roman" w:hAnsi="Times New Roman" w:cs="Times New Roman"/>
+          <w:sz w:val="24"/>
+          <w:szCs w:val="24"/>
+        </w:rPr>
+        <w:t>: Conceptualization (lead), Data curation (lead), Formal analysis (lead), Methodology (equal),</w:t>
+      </w:r>
+      <w:r>
+        <w:rPr>
+          <w:rFonts w:ascii="Times New Roman" w:hAnsi="Times New Roman" w:cs="Times New Roman"/>
+          <w:sz w:val="24"/>
+          <w:szCs w:val="24"/>
+        </w:rPr>
+        <w:t xml:space="preserve"> </w:t>
+      </w:r>
+      <w:r>
+        <w:rPr>
+          <w:rFonts w:ascii="Times New Roman" w:hAnsi="Times New Roman" w:cs="Times New Roman"/>
+          <w:sz w:val="24"/>
+          <w:szCs w:val="24"/>
+        </w:rPr>
+        <w:t xml:space="preserve">Writing – original draft (lead); </w:t>
+      </w:r>
+      <w:r>
+        <w:rPr>
+          <w:rFonts w:ascii="Times New Roman" w:hAnsi="Times New Roman" w:cs="Times New Roman"/>
+          <w:b/>
+          <w:bCs/>
+          <w:sz w:val="24"/>
+          <w:szCs w:val="24"/>
+        </w:rPr>
+        <w:t>Jeffrey Sadler</w:t>
+      </w:r>
+      <w:r>
+        <w:rPr>
+          <w:rFonts w:ascii="Times New Roman" w:hAnsi="Times New Roman" w:cs="Times New Roman"/>
+          <w:sz w:val="24"/>
+          <w:szCs w:val="24"/>
+        </w:rPr>
+        <w:t xml:space="preserve">: </w:t>
+      </w:r>
+      <w:r>
+        <w:rPr>
+          <w:rFonts w:ascii="Times New Roman" w:hAnsi="Times New Roman" w:cs="Times New Roman"/>
+          <w:sz w:val="24"/>
+          <w:szCs w:val="24"/>
+        </w:rPr>
+        <w:lastRenderedPageBreak/>
+        <w:t>Methodology (equal),</w:t>
+      </w:r>
+      <w:r>
+        <w:rPr>
+          <w:rFonts w:ascii="Times New Roman" w:hAnsi="Times New Roman" w:cs="Times New Roman"/>
+          <w:sz w:val="24"/>
+          <w:szCs w:val="24"/>
+        </w:rPr>
+        <w:t xml:space="preserve"> </w:t>
+      </w:r>
+      <w:r>
+        <w:rPr>
+          <w:rFonts w:ascii="Times New Roman" w:hAnsi="Times New Roman" w:cs="Times New Roman"/>
+          <w:sz w:val="24"/>
+          <w:szCs w:val="24"/>
+        </w:rPr>
+        <w:t xml:space="preserve">Writing – review and editing (equal); </w:t>
+      </w:r>
+      <w:r>
+        <w:rPr>
+          <w:rFonts w:ascii="Times New Roman" w:hAnsi="Times New Roman" w:cs="Times New Roman"/>
+          <w:b/>
+          <w:bCs/>
+          <w:sz w:val="24"/>
+          <w:szCs w:val="24"/>
+        </w:rPr>
+        <w:t>J. Thad Scott</w:t>
+      </w:r>
+      <w:r>
+        <w:rPr>
+          <w:rFonts w:ascii="Times New Roman" w:hAnsi="Times New Roman" w:cs="Times New Roman"/>
+          <w:sz w:val="24"/>
+          <w:szCs w:val="24"/>
+        </w:rPr>
+        <w:t>: Conceptualization (supporting), Data curation (supporting),</w:t>
+      </w:r>
+      <w:r>
+        <w:rPr>
+          <w:rFonts w:ascii="Times New Roman" w:hAnsi="Times New Roman" w:cs="Times New Roman"/>
+          <w:sz w:val="24"/>
+          <w:szCs w:val="24"/>
+        </w:rPr>
+        <w:t xml:space="preserve"> </w:t>
+      </w:r>
+      <w:r>
+        <w:rPr>
+          <w:rFonts w:ascii="Times New Roman" w:hAnsi="Times New Roman" w:cs="Times New Roman"/>
+          <w:sz w:val="24"/>
+          <w:szCs w:val="24"/>
+        </w:rPr>
+        <w:t>Project administration (lead),</w:t>
+      </w:r>
+      <w:r>
+        <w:rPr>
+          <w:rFonts w:ascii="Times New Roman" w:hAnsi="Times New Roman" w:cs="Times New Roman"/>
+          <w:sz w:val="24"/>
+          <w:szCs w:val="24"/>
+        </w:rPr>
+        <w:t xml:space="preserve"> </w:t>
+      </w:r>
+      <w:r>
+        <w:rPr>
+          <w:rFonts w:ascii="Times New Roman" w:hAnsi="Times New Roman" w:cs="Times New Roman"/>
+          <w:sz w:val="24"/>
+          <w:szCs w:val="24"/>
+        </w:rPr>
+        <w:t xml:space="preserve">Resources (lead), Writing – review and editing (equal); </w:t>
+      </w:r>
+      <w:r>
+        <w:rPr>
+          <w:rFonts w:ascii="Times New Roman" w:hAnsi="Times New Roman" w:cs="Times New Roman"/>
+          <w:b/>
+          <w:bCs/>
+          <w:sz w:val="24"/>
+          <w:szCs w:val="24"/>
+        </w:rPr>
+        <w:t>Dennis Trolle</w:t>
+      </w:r>
+      <w:r>
+        <w:rPr>
+          <w:rFonts w:ascii="Times New Roman" w:hAnsi="Times New Roman" w:cs="Times New Roman"/>
+          <w:sz w:val="24"/>
+          <w:szCs w:val="24"/>
+        </w:rPr>
+        <w:t>: Conceptualization (supporting),</w:t>
+      </w:r>
+      <w:r>
+        <w:rPr>
+          <w:rFonts w:ascii="Times New Roman" w:hAnsi="Times New Roman" w:cs="Times New Roman"/>
+          <w:sz w:val="24"/>
+          <w:szCs w:val="24"/>
+        </w:rPr>
+        <w:t xml:space="preserve"> </w:t>
+      </w:r>
+      <w:r>
+        <w:rPr>
+          <w:rFonts w:ascii="Times New Roman" w:hAnsi="Times New Roman" w:cs="Times New Roman"/>
+          <w:sz w:val="24"/>
+          <w:szCs w:val="24"/>
+        </w:rPr>
+        <w:t>Methodology (equal),</w:t>
+      </w:r>
+      <w:r>
+        <w:rPr>
+          <w:rFonts w:ascii="Times New Roman" w:hAnsi="Times New Roman" w:cs="Times New Roman"/>
+          <w:sz w:val="24"/>
+          <w:szCs w:val="24"/>
+        </w:rPr>
+        <w:t xml:space="preserve"> </w:t>
+      </w:r>
+      <w:r>
+        <w:rPr>
+          <w:rFonts w:ascii="Times New Roman" w:hAnsi="Times New Roman" w:cs="Times New Roman"/>
+          <w:sz w:val="24"/>
+          <w:szCs w:val="24"/>
+        </w:rPr>
+        <w:t xml:space="preserve">Writing – review and editing (equal); </w:t>
+      </w:r>
+      <w:r>
+        <w:rPr>
+          <w:rFonts w:ascii="Times New Roman" w:hAnsi="Times New Roman" w:cs="Times New Roman"/>
+          <w:b/>
+          <w:bCs/>
+          <w:sz w:val="24"/>
+          <w:szCs w:val="24"/>
+        </w:rPr>
+        <w:t>Nicole Wagner</w:t>
+      </w:r>
+      <w:r>
+        <w:rPr>
+          <w:rFonts w:ascii="Times New Roman" w:hAnsi="Times New Roman" w:cs="Times New Roman"/>
+          <w:sz w:val="24"/>
+          <w:szCs w:val="24"/>
+        </w:rPr>
+        <w:t>: Data curation (supporting),</w:t>
+      </w:r>
+      <w:r>
+        <w:rPr>
+          <w:rFonts w:ascii="Times New Roman" w:hAnsi="Times New Roman" w:cs="Times New Roman"/>
+          <w:sz w:val="24"/>
+          <w:szCs w:val="24"/>
+        </w:rPr>
+        <w:t xml:space="preserve"> </w:t>
+      </w:r>
+      <w:r>
+        <w:rPr>
+          <w:rFonts w:ascii="Times New Roman" w:hAnsi="Times New Roman" w:cs="Times New Roman"/>
+          <w:sz w:val="24"/>
+          <w:szCs w:val="24"/>
+        </w:rPr>
+        <w:t>Writing – review and editing (equal).</w:t>
       </w:r>
     </w:p>
     <w:p>
       <w:pPr>
         <w:spacing w:line="480" w:lineRule="auto"/>
-        <w:ind w:firstLine="720"/>
-        <w:rPr>
-          <w:rFonts w:ascii="Times New Roman" w:hAnsi="Times New Roman" w:cs="Times New Roman"/>
-          <w:sz w:val="24"/>
-          <w:szCs w:val="24"/>
-        </w:rPr>
-      </w:pPr>
-      <w:r>
-        <w:rPr>
-          <w:rFonts w:ascii="Times New Roman" w:hAnsi="Times New Roman" w:cs="Times New Roman"/>
-          <w:sz w:val="24"/>
-          <w:szCs w:val="24"/>
-        </w:rPr>
-        <w:t>As</w:t>
-      </w:r>
-      <w:r>
-        <w:rPr>
-          <w:rFonts w:ascii="Times New Roman" w:hAnsi="Times New Roman" w:cs="Times New Roman"/>
-          <w:sz w:val="24"/>
-          <w:szCs w:val="24"/>
-        </w:rPr>
-        <w:t xml:space="preserve"> lake and reservoir ecosystems </w:t>
-      </w:r>
-      <w:r>
-        <w:rPr>
-          <w:rFonts w:ascii="Times New Roman" w:hAnsi="Times New Roman" w:cs="Times New Roman"/>
-          <w:sz w:val="24"/>
-          <w:szCs w:val="24"/>
-        </w:rPr>
-        <w:t>transition a</w:t>
-      </w:r>
-      <w:r>
-        <w:rPr>
-          <w:rFonts w:ascii="Times New Roman" w:hAnsi="Times New Roman" w:cs="Times New Roman"/>
-          <w:sz w:val="24"/>
-          <w:szCs w:val="24"/>
-        </w:rPr>
-        <w:t>cross major regime</w:t>
-      </w:r>
-      <w:r>
-        <w:rPr>
-          <w:rFonts w:ascii="Times New Roman" w:hAnsi="Times New Roman" w:cs="Times New Roman"/>
-          <w:sz w:val="24"/>
-          <w:szCs w:val="24"/>
-        </w:rPr>
-        <w:t>s</w:t>
-      </w:r>
-      <w:r>
-        <w:rPr>
-          <w:rFonts w:ascii="Times New Roman" w:hAnsi="Times New Roman" w:cs="Times New Roman"/>
-          <w:sz w:val="24"/>
-          <w:szCs w:val="24"/>
-        </w:rPr>
-        <w:t xml:space="preserve"> </w:t>
-      </w:r>
-      <w:proofErr w:type="gramStart"/>
-      <w:r>
-        <w:rPr>
-          <w:rFonts w:ascii="Times New Roman" w:hAnsi="Times New Roman" w:cs="Times New Roman"/>
-          <w:sz w:val="24"/>
-          <w:szCs w:val="24"/>
-        </w:rPr>
-        <w:t>as a result of</w:t>
-      </w:r>
-      <w:proofErr w:type="gramEnd"/>
-      <w:r>
-        <w:rPr>
-          <w:rFonts w:ascii="Times New Roman" w:hAnsi="Times New Roman" w:cs="Times New Roman"/>
-          <w:sz w:val="24"/>
-          <w:szCs w:val="24"/>
-        </w:rPr>
-        <w:t xml:space="preserve"> anthropogenic change, it is increasingly important to </w:t>
-      </w:r>
-      <w:r>
-        <w:rPr>
-          <w:rFonts w:ascii="Times New Roman" w:hAnsi="Times New Roman" w:cs="Times New Roman"/>
-          <w:sz w:val="24"/>
-          <w:szCs w:val="24"/>
-        </w:rPr>
-        <w:t xml:space="preserve">set predictive expectations. </w:t>
-      </w:r>
-      <w:proofErr w:type="gramStart"/>
-      <w:r>
-        <w:rPr>
-          <w:rFonts w:ascii="Times New Roman" w:hAnsi="Times New Roman" w:cs="Times New Roman"/>
-          <w:sz w:val="24"/>
-          <w:szCs w:val="24"/>
-        </w:rPr>
-        <w:t xml:space="preserve">In particular, </w:t>
-      </w:r>
-      <w:r>
-        <w:rPr>
-          <w:rFonts w:ascii="Times New Roman" w:hAnsi="Times New Roman" w:cs="Times New Roman"/>
-          <w:sz w:val="24"/>
-          <w:szCs w:val="24"/>
-        </w:rPr>
-        <w:t>mixing</w:t>
-      </w:r>
-      <w:proofErr w:type="gramEnd"/>
-      <w:r>
-        <w:rPr>
-          <w:rFonts w:ascii="Times New Roman" w:hAnsi="Times New Roman" w:cs="Times New Roman"/>
-          <w:sz w:val="24"/>
-          <w:szCs w:val="24"/>
-        </w:rPr>
-        <w:t xml:space="preserve"> regimes are projected to shift in many lakes and reservoirs</w:t>
-      </w:r>
-      <w:r>
-        <w:rPr>
-          <w:rFonts w:ascii="Times New Roman" w:hAnsi="Times New Roman" w:cs="Times New Roman"/>
-          <w:sz w:val="24"/>
-          <w:szCs w:val="24"/>
-        </w:rPr>
-        <w:t xml:space="preserve"> and</w:t>
-      </w:r>
-      <w:r>
-        <w:rPr>
-          <w:rFonts w:ascii="Times New Roman" w:hAnsi="Times New Roman" w:cs="Times New Roman"/>
-          <w:sz w:val="24"/>
-          <w:szCs w:val="24"/>
-        </w:rPr>
-        <w:t xml:space="preserve"> can strongly control the dynamics of </w:t>
-      </w:r>
-      <w:r>
-        <w:rPr>
-          <w:rFonts w:ascii="Times New Roman" w:hAnsi="Times New Roman" w:cs="Times New Roman"/>
-          <w:sz w:val="24"/>
-          <w:szCs w:val="24"/>
-        </w:rPr>
-        <w:t>dissolved oxygen (DO)</w:t>
-      </w:r>
-      <w:r>
-        <w:rPr>
-          <w:rFonts w:ascii="Times New Roman" w:hAnsi="Times New Roman" w:cs="Times New Roman"/>
-          <w:sz w:val="24"/>
-          <w:szCs w:val="24"/>
-        </w:rPr>
-        <w:t>,</w:t>
-      </w:r>
-      <w:r>
-        <w:rPr>
-          <w:rFonts w:ascii="Times New Roman" w:hAnsi="Times New Roman" w:cs="Times New Roman"/>
-          <w:sz w:val="24"/>
-          <w:szCs w:val="24"/>
-        </w:rPr>
-        <w:t xml:space="preserve"> a major </w:t>
-      </w:r>
-      <w:r>
-        <w:rPr>
-          <w:rFonts w:ascii="Times New Roman" w:hAnsi="Times New Roman" w:cs="Times New Roman"/>
-          <w:sz w:val="24"/>
-          <w:szCs w:val="24"/>
-        </w:rPr>
-        <w:t>control on aquatic biogeochemistry, fauna, and general water quality for numerous ecosystem services</w:t>
-      </w:r>
-      <w:r>
-        <w:rPr>
-          <w:rFonts w:ascii="Times New Roman" w:hAnsi="Times New Roman" w:cs="Times New Roman"/>
-          <w:sz w:val="24"/>
-          <w:szCs w:val="24"/>
-        </w:rPr>
-        <w:t xml:space="preserve">. </w:t>
-      </w:r>
-      <w:r>
-        <w:rPr>
-          <w:rFonts w:ascii="Times New Roman" w:hAnsi="Times New Roman" w:cs="Times New Roman"/>
-          <w:sz w:val="24"/>
-          <w:szCs w:val="24"/>
-        </w:rPr>
-        <w:t xml:space="preserve">We tested the hypothesis that </w:t>
-      </w:r>
-      <w:r>
-        <w:rPr>
-          <w:rFonts w:ascii="Times New Roman" w:hAnsi="Times New Roman" w:cs="Times New Roman"/>
-          <w:sz w:val="24"/>
-          <w:szCs w:val="24"/>
-        </w:rPr>
-        <w:t xml:space="preserve">DO is more predictable in </w:t>
-      </w:r>
-      <w:proofErr w:type="spellStart"/>
-      <w:r>
-        <w:rPr>
-          <w:rFonts w:ascii="Times New Roman" w:hAnsi="Times New Roman" w:cs="Times New Roman"/>
-          <w:sz w:val="24"/>
-          <w:szCs w:val="24"/>
-        </w:rPr>
-        <w:t>monomictic</w:t>
-      </w:r>
-      <w:proofErr w:type="spellEnd"/>
-      <w:r>
-        <w:rPr>
-          <w:rFonts w:ascii="Times New Roman" w:hAnsi="Times New Roman" w:cs="Times New Roman"/>
-          <w:sz w:val="24"/>
-          <w:szCs w:val="24"/>
-        </w:rPr>
-        <w:t xml:space="preserve"> reservoirs</w:t>
-      </w:r>
-      <w:r>
-        <w:rPr>
-          <w:rFonts w:ascii="Times New Roman" w:hAnsi="Times New Roman" w:cs="Times New Roman"/>
-          <w:sz w:val="24"/>
-          <w:szCs w:val="24"/>
-        </w:rPr>
-        <w:t xml:space="preserve"> that thermally stratify throughout the summer</w:t>
-      </w:r>
-      <w:r>
-        <w:rPr>
-          <w:rFonts w:ascii="Times New Roman" w:hAnsi="Times New Roman" w:cs="Times New Roman"/>
-          <w:sz w:val="24"/>
-          <w:szCs w:val="24"/>
-        </w:rPr>
-        <w:t>, warm season</w:t>
-      </w:r>
-      <w:r>
-        <w:rPr>
-          <w:rFonts w:ascii="Times New Roman" w:hAnsi="Times New Roman" w:cs="Times New Roman"/>
-          <w:sz w:val="24"/>
-          <w:szCs w:val="24"/>
-        </w:rPr>
-        <w:t xml:space="preserve"> compared to polymictic reservoirs that </w:t>
-      </w:r>
-      <w:r>
-        <w:rPr>
-          <w:rFonts w:ascii="Times New Roman" w:hAnsi="Times New Roman" w:cs="Times New Roman"/>
-          <w:sz w:val="24"/>
-          <w:szCs w:val="24"/>
-        </w:rPr>
-        <w:t>stratify</w:t>
-      </w:r>
-      <w:r>
-        <w:rPr>
-          <w:rFonts w:ascii="Times New Roman" w:hAnsi="Times New Roman" w:cs="Times New Roman"/>
-          <w:sz w:val="24"/>
-          <w:szCs w:val="24"/>
-        </w:rPr>
-        <w:t xml:space="preserve"> </w:t>
-      </w:r>
-      <w:r>
-        <w:rPr>
-          <w:rFonts w:ascii="Times New Roman" w:hAnsi="Times New Roman" w:cs="Times New Roman"/>
-          <w:sz w:val="24"/>
-          <w:szCs w:val="24"/>
-        </w:rPr>
-        <w:t>intermittently</w:t>
-      </w:r>
-      <w:r>
-        <w:rPr>
-          <w:rFonts w:ascii="Times New Roman" w:hAnsi="Times New Roman" w:cs="Times New Roman"/>
-          <w:sz w:val="24"/>
-          <w:szCs w:val="24"/>
-        </w:rPr>
-        <w:t xml:space="preserve"> during the summer. </w:t>
-      </w:r>
-      <w:r>
-        <w:rPr>
-          <w:rFonts w:ascii="Times New Roman" w:hAnsi="Times New Roman" w:cs="Times New Roman"/>
-          <w:sz w:val="24"/>
-          <w:szCs w:val="24"/>
-        </w:rPr>
-        <w:t>We</w:t>
-      </w:r>
-      <w:r>
-        <w:rPr>
-          <w:rFonts w:ascii="Times New Roman" w:hAnsi="Times New Roman" w:cs="Times New Roman"/>
-          <w:sz w:val="24"/>
-          <w:szCs w:val="24"/>
-        </w:rPr>
-        <w:t xml:space="preserve"> </w:t>
-      </w:r>
-      <w:r>
-        <w:rPr>
-          <w:rFonts w:ascii="Times New Roman" w:hAnsi="Times New Roman" w:cs="Times New Roman"/>
-          <w:sz w:val="24"/>
-          <w:szCs w:val="24"/>
-        </w:rPr>
-        <w:t xml:space="preserve">generated predictions of DO </w:t>
-      </w:r>
-      <w:r>
-        <w:rPr>
-          <w:rFonts w:ascii="Times New Roman" w:hAnsi="Times New Roman" w:cs="Times New Roman"/>
-          <w:sz w:val="24"/>
-          <w:szCs w:val="24"/>
-        </w:rPr>
-        <w:t xml:space="preserve">with </w:t>
-      </w:r>
-      <w:r>
-        <w:rPr>
-          <w:rFonts w:ascii="Times New Roman" w:hAnsi="Times New Roman" w:cs="Times New Roman"/>
-          <w:sz w:val="24"/>
-          <w:szCs w:val="24"/>
-        </w:rPr>
-        <w:t>random forest</w:t>
-      </w:r>
-      <w:r>
-        <w:rPr>
-          <w:rFonts w:ascii="Times New Roman" w:hAnsi="Times New Roman" w:cs="Times New Roman"/>
-          <w:sz w:val="24"/>
-          <w:szCs w:val="24"/>
-        </w:rPr>
-        <w:t xml:space="preserve"> model</w:t>
-      </w:r>
-      <w:r>
-        <w:rPr>
-          <w:rFonts w:ascii="Times New Roman" w:hAnsi="Times New Roman" w:cs="Times New Roman"/>
-          <w:sz w:val="24"/>
-          <w:szCs w:val="24"/>
-        </w:rPr>
-        <w:t>s and compared</w:t>
-      </w:r>
-      <w:r>
-        <w:rPr>
-          <w:rFonts w:ascii="Times New Roman" w:hAnsi="Times New Roman" w:cs="Times New Roman"/>
-          <w:sz w:val="24"/>
-          <w:szCs w:val="24"/>
-        </w:rPr>
-        <w:t xml:space="preserve"> errors</w:t>
-      </w:r>
-      <w:r>
-        <w:rPr>
-          <w:rFonts w:ascii="Times New Roman" w:hAnsi="Times New Roman" w:cs="Times New Roman"/>
-          <w:sz w:val="24"/>
-          <w:szCs w:val="24"/>
-        </w:rPr>
-        <w:t xml:space="preserve">, aggregated at the daily scale, of DO across two </w:t>
-      </w:r>
-      <w:proofErr w:type="spellStart"/>
-      <w:r>
-        <w:rPr>
-          <w:rFonts w:ascii="Times New Roman" w:hAnsi="Times New Roman" w:cs="Times New Roman"/>
-          <w:sz w:val="24"/>
-          <w:szCs w:val="24"/>
-        </w:rPr>
-        <w:t>monomictic</w:t>
-      </w:r>
-      <w:proofErr w:type="spellEnd"/>
-      <w:r>
-        <w:rPr>
-          <w:rFonts w:ascii="Times New Roman" w:hAnsi="Times New Roman" w:cs="Times New Roman"/>
-          <w:sz w:val="24"/>
-          <w:szCs w:val="24"/>
-        </w:rPr>
-        <w:t xml:space="preserve"> </w:t>
-      </w:r>
-      <w:r>
-        <w:rPr>
-          <w:rFonts w:ascii="Times New Roman" w:hAnsi="Times New Roman" w:cs="Times New Roman"/>
-          <w:sz w:val="24"/>
-          <w:szCs w:val="24"/>
-        </w:rPr>
-        <w:t xml:space="preserve">and two polymictic </w:t>
-      </w:r>
-      <w:r>
-        <w:rPr>
-          <w:rFonts w:ascii="Times New Roman" w:hAnsi="Times New Roman" w:cs="Times New Roman"/>
-          <w:sz w:val="24"/>
-          <w:szCs w:val="24"/>
-        </w:rPr>
-        <w:t xml:space="preserve">reservoirs in </w:t>
-      </w:r>
-      <w:r>
-        <w:rPr>
-          <w:rFonts w:ascii="Times New Roman" w:hAnsi="Times New Roman" w:cs="Times New Roman"/>
-          <w:sz w:val="24"/>
-          <w:szCs w:val="24"/>
-        </w:rPr>
-        <w:t xml:space="preserve">the South-Central </w:t>
-      </w:r>
-      <w:r>
-        <w:rPr>
-          <w:rFonts w:ascii="Times New Roman" w:hAnsi="Times New Roman" w:cs="Times New Roman"/>
-          <w:sz w:val="24"/>
-          <w:szCs w:val="24"/>
-        </w:rPr>
-        <w:lastRenderedPageBreak/>
-        <w:t>(subtropical) USA</w:t>
-      </w:r>
-      <w:r>
-        <w:rPr>
-          <w:rFonts w:ascii="Times New Roman" w:hAnsi="Times New Roman" w:cs="Times New Roman"/>
-          <w:sz w:val="24"/>
-          <w:szCs w:val="24"/>
-        </w:rPr>
-        <w:t>.</w:t>
-      </w:r>
-      <w:r>
-        <w:rPr>
-          <w:rFonts w:ascii="Times New Roman" w:hAnsi="Times New Roman" w:cs="Times New Roman"/>
-          <w:sz w:val="24"/>
-          <w:szCs w:val="24"/>
-        </w:rPr>
-        <w:t xml:space="preserve"> Although one </w:t>
-      </w:r>
-      <w:proofErr w:type="spellStart"/>
-      <w:r>
-        <w:rPr>
-          <w:rFonts w:ascii="Times New Roman" w:hAnsi="Times New Roman" w:cs="Times New Roman"/>
-          <w:sz w:val="24"/>
-          <w:szCs w:val="24"/>
-        </w:rPr>
-        <w:t>monomictic</w:t>
-      </w:r>
-      <w:proofErr w:type="spellEnd"/>
-      <w:r>
-        <w:rPr>
-          <w:rFonts w:ascii="Times New Roman" w:hAnsi="Times New Roman" w:cs="Times New Roman"/>
-          <w:sz w:val="24"/>
-          <w:szCs w:val="24"/>
-        </w:rPr>
-        <w:t xml:space="preserve"> reservoir was typically more predictable than the polymictic reservoirs, the </w:t>
-      </w:r>
-      <w:r>
-        <w:rPr>
-          <w:rFonts w:ascii="Times New Roman" w:hAnsi="Times New Roman" w:cs="Times New Roman"/>
-          <w:sz w:val="24"/>
-          <w:szCs w:val="24"/>
-        </w:rPr>
-        <w:t xml:space="preserve">hypereutrophic and small </w:t>
-      </w:r>
-      <w:proofErr w:type="spellStart"/>
-      <w:r>
-        <w:rPr>
-          <w:rFonts w:ascii="Times New Roman" w:hAnsi="Times New Roman" w:cs="Times New Roman"/>
-          <w:sz w:val="24"/>
-          <w:szCs w:val="24"/>
-        </w:rPr>
-        <w:t>monomictic</w:t>
-      </w:r>
-      <w:proofErr w:type="spellEnd"/>
-      <w:r>
-        <w:rPr>
-          <w:rFonts w:ascii="Times New Roman" w:hAnsi="Times New Roman" w:cs="Times New Roman"/>
-          <w:sz w:val="24"/>
-          <w:szCs w:val="24"/>
-        </w:rPr>
-        <w:t xml:space="preserve"> reservoir</w:t>
-      </w:r>
-      <w:r>
-        <w:rPr>
-          <w:rFonts w:ascii="Times New Roman" w:hAnsi="Times New Roman" w:cs="Times New Roman"/>
-          <w:sz w:val="24"/>
-          <w:szCs w:val="24"/>
-        </w:rPr>
-        <w:t xml:space="preserve"> had surprising </w:t>
-      </w:r>
-      <w:r>
-        <w:rPr>
-          <w:rFonts w:ascii="Times New Roman" w:hAnsi="Times New Roman" w:cs="Times New Roman"/>
-          <w:sz w:val="24"/>
-          <w:szCs w:val="24"/>
-        </w:rPr>
-        <w:t>DO pa</w:t>
-      </w:r>
-      <w:r>
-        <w:rPr>
-          <w:rFonts w:ascii="Times New Roman" w:hAnsi="Times New Roman" w:cs="Times New Roman"/>
-          <w:sz w:val="24"/>
-          <w:szCs w:val="24"/>
-        </w:rPr>
-        <w:t xml:space="preserve">tterns </w:t>
-      </w:r>
-      <w:r>
-        <w:rPr>
-          <w:rFonts w:ascii="Times New Roman" w:hAnsi="Times New Roman" w:cs="Times New Roman"/>
-          <w:sz w:val="24"/>
-          <w:szCs w:val="24"/>
-        </w:rPr>
-        <w:t xml:space="preserve">potentially </w:t>
-      </w:r>
-      <w:r>
-        <w:rPr>
-          <w:rFonts w:ascii="Times New Roman" w:hAnsi="Times New Roman" w:cs="Times New Roman"/>
-          <w:sz w:val="24"/>
-          <w:szCs w:val="24"/>
-        </w:rPr>
-        <w:t>related to rapid algal production</w:t>
-      </w:r>
-      <w:r>
-        <w:rPr>
-          <w:rFonts w:ascii="Times New Roman" w:hAnsi="Times New Roman" w:cs="Times New Roman"/>
-          <w:sz w:val="24"/>
-          <w:szCs w:val="24"/>
-        </w:rPr>
-        <w:t xml:space="preserve"> in the epilimnion</w:t>
-      </w:r>
-      <w:r>
-        <w:rPr>
-          <w:rFonts w:ascii="Times New Roman" w:hAnsi="Times New Roman" w:cs="Times New Roman"/>
-          <w:sz w:val="24"/>
-          <w:szCs w:val="24"/>
-        </w:rPr>
-        <w:t xml:space="preserve"> and intrusions of oxygenated waters in the hypolimnion</w:t>
-      </w:r>
-      <w:r>
-        <w:rPr>
-          <w:rFonts w:ascii="Times New Roman" w:hAnsi="Times New Roman" w:cs="Times New Roman"/>
-          <w:sz w:val="24"/>
-          <w:szCs w:val="24"/>
-        </w:rPr>
-        <w:t xml:space="preserve"> without convective mixing</w:t>
-      </w:r>
-      <w:r>
-        <w:rPr>
-          <w:rFonts w:ascii="Times New Roman" w:hAnsi="Times New Roman" w:cs="Times New Roman"/>
-          <w:sz w:val="24"/>
-          <w:szCs w:val="24"/>
-        </w:rPr>
-        <w:t>.</w:t>
-      </w:r>
-      <w:r>
-        <w:rPr>
-          <w:rFonts w:ascii="Times New Roman" w:hAnsi="Times New Roman" w:cs="Times New Roman"/>
-          <w:sz w:val="24"/>
-          <w:szCs w:val="24"/>
-        </w:rPr>
-        <w:t xml:space="preserve"> Daily mixing </w:t>
-      </w:r>
-      <w:r>
-        <w:rPr>
-          <w:rFonts w:ascii="Times New Roman" w:hAnsi="Times New Roman" w:cs="Times New Roman"/>
-          <w:sz w:val="24"/>
-          <w:szCs w:val="24"/>
-        </w:rPr>
-        <w:t>did not relate strongly to model errors.</w:t>
-      </w:r>
-      <w:r>
-        <w:rPr>
-          <w:rFonts w:ascii="Times New Roman" w:hAnsi="Times New Roman" w:cs="Times New Roman"/>
-          <w:sz w:val="24"/>
-          <w:szCs w:val="24"/>
-        </w:rPr>
-        <w:t xml:space="preserve"> </w:t>
-      </w:r>
-      <w:r>
-        <w:rPr>
-          <w:rFonts w:ascii="Times New Roman" w:hAnsi="Times New Roman" w:cs="Times New Roman"/>
-          <w:sz w:val="24"/>
-          <w:szCs w:val="24"/>
-        </w:rPr>
-        <w:t>W</w:t>
-      </w:r>
-      <w:r>
-        <w:rPr>
-          <w:rFonts w:ascii="Times New Roman" w:hAnsi="Times New Roman" w:cs="Times New Roman"/>
-          <w:sz w:val="24"/>
-          <w:szCs w:val="24"/>
-        </w:rPr>
-        <w:t>ater temperature, depth, and wind were the most important</w:t>
-      </w:r>
-      <w:r>
-        <w:rPr>
-          <w:rFonts w:ascii="Times New Roman" w:hAnsi="Times New Roman" w:cs="Times New Roman"/>
-          <w:sz w:val="24"/>
-          <w:szCs w:val="24"/>
-        </w:rPr>
-        <w:t xml:space="preserve"> predictors, but were not clearly related to season or mix</w:t>
-      </w:r>
-      <w:r>
-        <w:rPr>
-          <w:rFonts w:ascii="Times New Roman" w:hAnsi="Times New Roman" w:cs="Times New Roman"/>
-          <w:sz w:val="24"/>
-          <w:szCs w:val="24"/>
-        </w:rPr>
-        <w:t>ing</w:t>
-      </w:r>
-      <w:r>
-        <w:rPr>
-          <w:rFonts w:ascii="Times New Roman" w:hAnsi="Times New Roman" w:cs="Times New Roman"/>
-          <w:sz w:val="24"/>
-          <w:szCs w:val="24"/>
-        </w:rPr>
-        <w:t>. Lastly, we compared predictions across multiple model types</w:t>
-      </w:r>
-      <w:r>
-        <w:rPr>
-          <w:rFonts w:ascii="Times New Roman" w:hAnsi="Times New Roman" w:cs="Times New Roman"/>
-          <w:sz w:val="24"/>
-          <w:szCs w:val="24"/>
-        </w:rPr>
-        <w:t xml:space="preserve"> (</w:t>
-      </w:r>
-      <w:r>
-        <w:rPr>
-          <w:rFonts w:ascii="Times New Roman" w:hAnsi="Times New Roman" w:cs="Times New Roman"/>
-          <w:sz w:val="24"/>
-          <w:szCs w:val="24"/>
-        </w:rPr>
-        <w:t xml:space="preserve">e.g., </w:t>
-      </w:r>
-      <w:r>
-        <w:rPr>
-          <w:rFonts w:ascii="Times New Roman" w:hAnsi="Times New Roman" w:cs="Times New Roman"/>
-          <w:sz w:val="24"/>
-          <w:szCs w:val="24"/>
-        </w:rPr>
-        <w:t xml:space="preserve">linear regression, </w:t>
-      </w:r>
-      <w:r>
-        <w:rPr>
-          <w:rFonts w:ascii="Times New Roman" w:hAnsi="Times New Roman" w:cs="Times New Roman"/>
-          <w:sz w:val="24"/>
-          <w:szCs w:val="24"/>
-        </w:rPr>
-        <w:t xml:space="preserve">the process-based model </w:t>
-      </w:r>
-      <w:r>
-        <w:rPr>
-          <w:rFonts w:ascii="Times New Roman" w:hAnsi="Times New Roman" w:cs="Times New Roman"/>
-          <w:sz w:val="24"/>
-          <w:szCs w:val="24"/>
-        </w:rPr>
-        <w:t>GOTM-</w:t>
-      </w:r>
-      <w:r>
-        <w:rPr>
-          <w:rFonts w:ascii="Times New Roman" w:hAnsi="Times New Roman" w:cs="Times New Roman"/>
-          <w:sz w:val="24"/>
-          <w:szCs w:val="24"/>
-        </w:rPr>
-        <w:t>WET (Water Ecosystems Tool</w:t>
-      </w:r>
-      <w:r>
-        <w:rPr>
-          <w:rFonts w:ascii="Times New Roman" w:hAnsi="Times New Roman" w:cs="Times New Roman"/>
-          <w:sz w:val="24"/>
-          <w:szCs w:val="24"/>
-        </w:rPr>
-        <w:t>),</w:t>
-      </w:r>
-      <w:r>
-        <w:rPr>
-          <w:rFonts w:ascii="Times New Roman" w:hAnsi="Times New Roman" w:cs="Times New Roman"/>
-          <w:sz w:val="24"/>
-          <w:szCs w:val="24"/>
-        </w:rPr>
-        <w:t xml:space="preserve"> </w:t>
-      </w:r>
-      <w:r>
-        <w:rPr>
-          <w:rFonts w:ascii="Times New Roman" w:hAnsi="Times New Roman" w:cs="Times New Roman"/>
-          <w:sz w:val="24"/>
-          <w:szCs w:val="24"/>
-        </w:rPr>
-        <w:t>long short-term memory neural network</w:t>
-      </w:r>
-      <w:r>
-        <w:rPr>
-          <w:rFonts w:ascii="Times New Roman" w:hAnsi="Times New Roman" w:cs="Times New Roman"/>
-          <w:sz w:val="24"/>
-          <w:szCs w:val="24"/>
-        </w:rPr>
-        <w:t>)</w:t>
-      </w:r>
-      <w:r>
-        <w:rPr>
-          <w:rFonts w:ascii="Times New Roman" w:hAnsi="Times New Roman" w:cs="Times New Roman"/>
-          <w:sz w:val="24"/>
-          <w:szCs w:val="24"/>
-        </w:rPr>
-        <w:t xml:space="preserve"> in one</w:t>
-      </w:r>
-      <w:r>
-        <w:rPr>
-          <w:rFonts w:ascii="Times New Roman" w:hAnsi="Times New Roman" w:cs="Times New Roman"/>
-          <w:sz w:val="24"/>
-          <w:szCs w:val="24"/>
-        </w:rPr>
-        <w:t xml:space="preserve"> polymictic</w:t>
-      </w:r>
-      <w:r>
-        <w:rPr>
-          <w:rFonts w:ascii="Times New Roman" w:hAnsi="Times New Roman" w:cs="Times New Roman"/>
-          <w:sz w:val="24"/>
-          <w:szCs w:val="24"/>
-        </w:rPr>
-        <w:t xml:space="preserve"> reservoir</w:t>
-      </w:r>
-      <w:r>
-        <w:rPr>
-          <w:rFonts w:ascii="Times New Roman" w:hAnsi="Times New Roman" w:cs="Times New Roman"/>
-          <w:sz w:val="24"/>
-          <w:szCs w:val="24"/>
-        </w:rPr>
-        <w:t>, finding that</w:t>
-      </w:r>
-      <w:r>
-        <w:rPr>
-          <w:rFonts w:ascii="Times New Roman" w:hAnsi="Times New Roman" w:cs="Times New Roman"/>
-          <w:sz w:val="24"/>
-          <w:szCs w:val="24"/>
-        </w:rPr>
-        <w:t xml:space="preserve"> the models </w:t>
-      </w:r>
-      <w:r>
-        <w:rPr>
-          <w:rFonts w:ascii="Times New Roman" w:hAnsi="Times New Roman" w:cs="Times New Roman"/>
-          <w:sz w:val="24"/>
-          <w:szCs w:val="24"/>
-        </w:rPr>
-        <w:t xml:space="preserve">generally agreed, except </w:t>
-      </w:r>
-      <w:r>
-        <w:rPr>
-          <w:rFonts w:ascii="Times New Roman" w:hAnsi="Times New Roman" w:cs="Times New Roman"/>
-          <w:sz w:val="24"/>
-          <w:szCs w:val="24"/>
-        </w:rPr>
-        <w:t>GOTM-</w:t>
-      </w:r>
-      <w:r>
-        <w:rPr>
-          <w:rFonts w:ascii="Times New Roman" w:hAnsi="Times New Roman" w:cs="Times New Roman"/>
-          <w:sz w:val="24"/>
-          <w:szCs w:val="24"/>
-        </w:rPr>
-        <w:t xml:space="preserve">WET had difficulty predicting </w:t>
-      </w:r>
-      <w:r>
-        <w:rPr>
-          <w:rFonts w:ascii="Times New Roman" w:hAnsi="Times New Roman" w:cs="Times New Roman"/>
-          <w:sz w:val="24"/>
-          <w:szCs w:val="24"/>
-        </w:rPr>
-        <w:t xml:space="preserve">DO </w:t>
-      </w:r>
-      <w:r>
-        <w:rPr>
-          <w:rFonts w:ascii="Times New Roman" w:hAnsi="Times New Roman" w:cs="Times New Roman"/>
-          <w:sz w:val="24"/>
-          <w:szCs w:val="24"/>
-        </w:rPr>
-        <w:t>at the middle depth</w:t>
-      </w:r>
-      <w:r>
-        <w:rPr>
-          <w:rFonts w:ascii="Times New Roman" w:hAnsi="Times New Roman" w:cs="Times New Roman"/>
-          <w:sz w:val="24"/>
-          <w:szCs w:val="24"/>
-        </w:rPr>
-        <w:t xml:space="preserve"> where </w:t>
-      </w:r>
-      <w:r>
-        <w:rPr>
-          <w:rFonts w:ascii="Times New Roman" w:hAnsi="Times New Roman" w:cs="Times New Roman"/>
-          <w:sz w:val="24"/>
-          <w:szCs w:val="24"/>
-        </w:rPr>
-        <w:t xml:space="preserve">the mixed layers vacillated above and below. </w:t>
-      </w:r>
-      <w:r>
-        <w:rPr>
-          <w:rFonts w:ascii="Times New Roman" w:hAnsi="Times New Roman" w:cs="Times New Roman"/>
-          <w:sz w:val="24"/>
-          <w:szCs w:val="24"/>
-        </w:rPr>
-        <w:t>P</w:t>
-      </w:r>
-      <w:r>
-        <w:rPr>
-          <w:rFonts w:ascii="Times New Roman" w:hAnsi="Times New Roman" w:cs="Times New Roman"/>
-          <w:sz w:val="24"/>
-          <w:szCs w:val="24"/>
-        </w:rPr>
-        <w:t>redicting reservoir DO</w:t>
-      </w:r>
-      <w:r>
-        <w:rPr>
-          <w:rFonts w:ascii="Times New Roman" w:hAnsi="Times New Roman" w:cs="Times New Roman"/>
-          <w:sz w:val="24"/>
-          <w:szCs w:val="24"/>
-        </w:rPr>
-        <w:t xml:space="preserve"> dynamics</w:t>
-      </w:r>
-      <w:r>
-        <w:rPr>
-          <w:rFonts w:ascii="Times New Roman" w:hAnsi="Times New Roman" w:cs="Times New Roman"/>
-          <w:sz w:val="24"/>
-          <w:szCs w:val="24"/>
-        </w:rPr>
-        <w:t xml:space="preserve"> may be easier in </w:t>
-      </w:r>
-      <w:r>
-        <w:rPr>
-          <w:rFonts w:ascii="Times New Roman" w:hAnsi="Times New Roman" w:cs="Times New Roman"/>
-          <w:sz w:val="24"/>
-          <w:szCs w:val="24"/>
-        </w:rPr>
-        <w:t>stratified reservoirs</w:t>
-      </w:r>
-      <w:r>
-        <w:rPr>
-          <w:rFonts w:ascii="Times New Roman" w:hAnsi="Times New Roman" w:cs="Times New Roman"/>
-          <w:sz w:val="24"/>
-          <w:szCs w:val="24"/>
-        </w:rPr>
-        <w:t xml:space="preserve"> with </w:t>
-      </w:r>
-      <w:r>
-        <w:rPr>
-          <w:rFonts w:ascii="Times New Roman" w:hAnsi="Times New Roman" w:cs="Times New Roman"/>
-          <w:sz w:val="24"/>
-          <w:szCs w:val="24"/>
-        </w:rPr>
-        <w:t xml:space="preserve">a </w:t>
-      </w:r>
-      <w:r>
-        <w:rPr>
-          <w:rFonts w:ascii="Times New Roman" w:hAnsi="Times New Roman" w:cs="Times New Roman"/>
-          <w:sz w:val="24"/>
-          <w:szCs w:val="24"/>
-        </w:rPr>
-        <w:t>stably anoxic hypolimni</w:t>
-      </w:r>
-      <w:r>
-        <w:rPr>
-          <w:rFonts w:ascii="Times New Roman" w:hAnsi="Times New Roman" w:cs="Times New Roman"/>
-          <w:sz w:val="24"/>
-          <w:szCs w:val="24"/>
-        </w:rPr>
-        <w:t>on</w:t>
-      </w:r>
-      <w:r>
-        <w:rPr>
-          <w:rFonts w:ascii="Times New Roman" w:hAnsi="Times New Roman" w:cs="Times New Roman"/>
-          <w:sz w:val="24"/>
-          <w:szCs w:val="24"/>
-        </w:rPr>
-        <w:t xml:space="preserve"> and </w:t>
-      </w:r>
-      <w:r>
-        <w:rPr>
-          <w:rFonts w:ascii="Times New Roman" w:hAnsi="Times New Roman" w:cs="Times New Roman"/>
-          <w:sz w:val="24"/>
-          <w:szCs w:val="24"/>
-        </w:rPr>
-        <w:t>consistent diel swings in the epilimnion</w:t>
-      </w:r>
-      <w:r>
-        <w:rPr>
-          <w:rFonts w:ascii="Times New Roman" w:hAnsi="Times New Roman" w:cs="Times New Roman"/>
-          <w:sz w:val="24"/>
-          <w:szCs w:val="24"/>
-        </w:rPr>
-        <w:t>, but</w:t>
-      </w:r>
-      <w:r>
-        <w:rPr>
-          <w:rFonts w:ascii="Times New Roman" w:hAnsi="Times New Roman" w:cs="Times New Roman"/>
-          <w:sz w:val="24"/>
-          <w:szCs w:val="24"/>
-        </w:rPr>
-        <w:t xml:space="preserve"> </w:t>
-      </w:r>
-      <w:r>
-        <w:rPr>
-          <w:rFonts w:ascii="Times New Roman" w:hAnsi="Times New Roman" w:cs="Times New Roman"/>
-          <w:sz w:val="24"/>
-          <w:szCs w:val="24"/>
-        </w:rPr>
-        <w:t>we hypothesize that</w:t>
-      </w:r>
-      <w:r>
-        <w:rPr>
-          <w:rFonts w:ascii="Times New Roman" w:hAnsi="Times New Roman" w:cs="Times New Roman"/>
-          <w:sz w:val="24"/>
-          <w:szCs w:val="24"/>
-        </w:rPr>
-        <w:t xml:space="preserve"> eutrophication and complex hydrodynamics </w:t>
-      </w:r>
-      <w:r>
-        <w:rPr>
-          <w:rFonts w:ascii="Times New Roman" w:hAnsi="Times New Roman" w:cs="Times New Roman"/>
-          <w:sz w:val="24"/>
-          <w:szCs w:val="24"/>
-        </w:rPr>
-        <w:t xml:space="preserve">may </w:t>
-      </w:r>
-      <w:r>
-        <w:rPr>
-          <w:rFonts w:ascii="Times New Roman" w:hAnsi="Times New Roman" w:cs="Times New Roman"/>
-          <w:sz w:val="24"/>
-          <w:szCs w:val="24"/>
-        </w:rPr>
-        <w:t xml:space="preserve">cause </w:t>
-      </w:r>
-      <w:r>
-        <w:rPr>
-          <w:rFonts w:ascii="Times New Roman" w:hAnsi="Times New Roman" w:cs="Times New Roman"/>
-          <w:sz w:val="24"/>
-          <w:szCs w:val="24"/>
-        </w:rPr>
-        <w:t>forecasting surprises for those who use or manage reservoir water resources</w:t>
-      </w:r>
-      <w:r>
-        <w:rPr>
-          <w:rFonts w:ascii="Times New Roman" w:hAnsi="Times New Roman" w:cs="Times New Roman"/>
-          <w:sz w:val="24"/>
-          <w:szCs w:val="24"/>
-        </w:rPr>
-        <w:t>.</w:t>
+        <w:jc w:val="center"/>
+        <w:rPr>
+          <w:rFonts w:ascii="Times New Roman" w:hAnsi="Times New Roman" w:cs="Times New Roman"/>
+          <w:b/>
+          <w:bCs/>
+          <w:sz w:val="24"/>
+          <w:szCs w:val="24"/>
+        </w:rPr>
+      </w:pPr>
+      <w:r>
+        <w:rPr>
+          <w:rFonts w:ascii="Times New Roman" w:hAnsi="Times New Roman" w:cs="Times New Roman"/>
+          <w:b/>
+          <w:bCs/>
+          <w:sz w:val="24"/>
+          <w:szCs w:val="24"/>
+        </w:rPr>
+        <w:t>Abstract</w:t>
       </w:r>
     </w:p>
     <w:p>
       <w:pPr>
         <w:spacing w:line="480" w:lineRule="auto"/>
-        <w:rPr>
-          <w:rFonts w:ascii="Times New Roman" w:hAnsi="Times New Roman" w:cs="Times New Roman"/>
-          <w:sz w:val="24"/>
-          <w:szCs w:val="24"/>
-        </w:rPr>
-      </w:pPr>
+        <w:ind w:firstLine="720"/>
+        <w:rPr>
+          <w:rFonts w:ascii="Times New Roman" w:hAnsi="Times New Roman" w:cs="Times New Roman"/>
+          <w:sz w:val="24"/>
+          <w:szCs w:val="24"/>
+        </w:rPr>
+      </w:pPr>
+      <w:r>
+        <w:rPr>
+          <w:rFonts w:ascii="Times New Roman" w:hAnsi="Times New Roman" w:cs="Times New Roman"/>
+          <w:sz w:val="24"/>
+          <w:szCs w:val="24"/>
+        </w:rPr>
+        <w:t xml:space="preserve">As lake and reservoir ecosystems transition across major regimes resulting from anthropogenic change, setting predictive expectations is imperative. Mixing regimes are shifting in many lakes and reservoirs and can strongly control dissolved oxygen (DO) dynamics, a major control on biogeochemistry, fauna, and general water quality for ecosystem services. We tested the hypothesis that DO is more predictable in </w:t>
+      </w:r>
+      <w:proofErr w:type="spellStart"/>
+      <w:r>
+        <w:rPr>
+          <w:rFonts w:ascii="Times New Roman" w:hAnsi="Times New Roman" w:cs="Times New Roman"/>
+          <w:sz w:val="24"/>
+          <w:szCs w:val="24"/>
+        </w:rPr>
+        <w:t>monomictic</w:t>
+      </w:r>
+      <w:proofErr w:type="spellEnd"/>
+      <w:r>
+        <w:rPr>
+          <w:rFonts w:ascii="Times New Roman" w:hAnsi="Times New Roman" w:cs="Times New Roman"/>
+          <w:sz w:val="24"/>
+          <w:szCs w:val="24"/>
+        </w:rPr>
+        <w:t xml:space="preserve"> reservoirs that thermally stratify throughout the summer, warm season compared to polymictic reservoirs that stratify intermittently. We compared </w:t>
+      </w:r>
+      <w:proofErr w:type="gramStart"/>
+      <w:r>
+        <w:rPr>
+          <w:rFonts w:ascii="Times New Roman" w:hAnsi="Times New Roman" w:cs="Times New Roman"/>
+          <w:sz w:val="24"/>
+          <w:szCs w:val="24"/>
+        </w:rPr>
+        <w:t>daily-aggregated</w:t>
+      </w:r>
+      <w:proofErr w:type="gramEnd"/>
+      <w:r>
+        <w:rPr>
+          <w:rFonts w:ascii="Times New Roman" w:hAnsi="Times New Roman" w:cs="Times New Roman"/>
+          <w:sz w:val="24"/>
+          <w:szCs w:val="24"/>
+        </w:rPr>
+        <w:t xml:space="preserve"> errors of DO predictions from random forests across two </w:t>
+      </w:r>
+      <w:proofErr w:type="spellStart"/>
+      <w:r>
+        <w:rPr>
+          <w:rFonts w:ascii="Times New Roman" w:hAnsi="Times New Roman" w:cs="Times New Roman"/>
+          <w:sz w:val="24"/>
+          <w:szCs w:val="24"/>
+        </w:rPr>
+        <w:t>monomictic</w:t>
+      </w:r>
+      <w:proofErr w:type="spellEnd"/>
+      <w:r>
+        <w:rPr>
+          <w:rFonts w:ascii="Times New Roman" w:hAnsi="Times New Roman" w:cs="Times New Roman"/>
+          <w:sz w:val="24"/>
+          <w:szCs w:val="24"/>
+        </w:rPr>
+        <w:t xml:space="preserve"> and two polymictic reservoirs in the South-Central (subtropical) USA. Although one </w:t>
+      </w:r>
+      <w:proofErr w:type="spellStart"/>
+      <w:r>
+        <w:rPr>
+          <w:rFonts w:ascii="Times New Roman" w:hAnsi="Times New Roman" w:cs="Times New Roman"/>
+          <w:sz w:val="24"/>
+          <w:szCs w:val="24"/>
+        </w:rPr>
+        <w:t>monomictic</w:t>
+      </w:r>
+      <w:proofErr w:type="spellEnd"/>
+      <w:r>
+        <w:rPr>
+          <w:rFonts w:ascii="Times New Roman" w:hAnsi="Times New Roman" w:cs="Times New Roman"/>
+          <w:sz w:val="24"/>
+          <w:szCs w:val="24"/>
+        </w:rPr>
+        <w:t xml:space="preserve"> reservoir was typically more predictable than the polymictic reservoirs, the hypereutrophic, small </w:t>
+      </w:r>
+      <w:proofErr w:type="spellStart"/>
+      <w:r>
+        <w:rPr>
+          <w:rFonts w:ascii="Times New Roman" w:hAnsi="Times New Roman" w:cs="Times New Roman"/>
+          <w:sz w:val="24"/>
+          <w:szCs w:val="24"/>
+        </w:rPr>
+        <w:t>monomictic</w:t>
+      </w:r>
+      <w:proofErr w:type="spellEnd"/>
+      <w:r>
+        <w:rPr>
+          <w:rFonts w:ascii="Times New Roman" w:hAnsi="Times New Roman" w:cs="Times New Roman"/>
+          <w:sz w:val="24"/>
+          <w:szCs w:val="24"/>
+        </w:rPr>
+        <w:t xml:space="preserve"> reservoir had surprising DO patterns potentially related to rapid oxygen cycling and intrusions of oxygenated waters in the hypolimnion without mixing. Daily mixing did not relate strongly to model errors. Water temperature, depth, and wind were the most important predictors, but were not clearly related to season or mixing. Lastly, we compared multiple model types (regression, neural network, and process-based) in one polymictic reservoir, finding that the models generally agreed, except the process-based model poorly predicted DO at the middle depth, where most models performed poorly due to a temporally unstable, vacillating metalimnion. Predicting reservoir DO dynamics </w:t>
+      </w:r>
+      <w:r>
+        <w:rPr>
+          <w:rFonts w:ascii="Times New Roman" w:hAnsi="Times New Roman" w:cs="Times New Roman"/>
+          <w:sz w:val="24"/>
+          <w:szCs w:val="24"/>
+        </w:rPr>
+        <w:lastRenderedPageBreak/>
+        <w:t>may be easier in stratified reservoirs with a stably anoxic hypolimnion and consistent diel swings in the epilimnion, but we hypothesize that eutrophication and complex hydrodynamics may cause forecasting surprises for those who use or manage reservoir water resources.</w:t>
+      </w:r>
     </w:p>
     <w:p>
       <w:pPr>
@@ -1636,6 +1333,16 @@
           <w:szCs w:val="24"/>
         </w:rPr>
       </w:pPr>
+    </w:p>
+    <w:p>
+      <w:pPr>
+        <w:spacing w:line="480" w:lineRule="auto"/>
+        <w:rPr>
+          <w:rFonts w:ascii="Times New Roman" w:hAnsi="Times New Roman" w:cs="Times New Roman"/>
+          <w:sz w:val="24"/>
+          <w:szCs w:val="24"/>
+        </w:rPr>
+      </w:pPr>
       <w:r>
         <w:rPr>
           <w:rFonts w:ascii="Times New Roman" w:hAnsi="Times New Roman" w:cs="Times New Roman"/>
@@ -1660,31 +1367,7 @@
           <w:sz w:val="24"/>
           <w:szCs w:val="24"/>
         </w:rPr>
-        <w:t>recurrent neural network</w:t>
-      </w:r>
-      <w:r>
-        <w:rPr>
-          <w:rFonts w:ascii="Times New Roman" w:hAnsi="Times New Roman" w:cs="Times New Roman"/>
-          <w:sz w:val="24"/>
-          <w:szCs w:val="24"/>
-        </w:rPr>
-        <w:t>, forecasting</w:t>
-      </w:r>
-      <w:r>
-        <w:rPr>
-          <w:rFonts w:ascii="Times New Roman" w:hAnsi="Times New Roman" w:cs="Times New Roman"/>
-          <w:sz w:val="24"/>
-          <w:szCs w:val="24"/>
-        </w:rPr>
-        <w:t xml:space="preserve">, </w:t>
-      </w:r>
-      <w:r>
-        <w:rPr>
-          <w:rFonts w:ascii="Times New Roman" w:hAnsi="Times New Roman" w:cs="Times New Roman"/>
-          <w:sz w:val="24"/>
-          <w:szCs w:val="24"/>
-        </w:rPr>
-        <w:t xml:space="preserve">Shapley Additive </w:t>
+        <w:t xml:space="preserve">recurrent neural network, forecasting, Shapley Additive </w:t>
       </w:r>
       <w:proofErr w:type="spellStart"/>
       <w:r>
@@ -1702,34 +1385,18 @@
           <w:sz w:val="24"/>
           <w:szCs w:val="24"/>
         </w:rPr>
-        <w:t xml:space="preserve"> (SHAP</w:t>
-      </w:r>
-      <w:proofErr w:type="gramStart"/>
-      <w:r>
-        <w:rPr>
-          <w:rFonts w:ascii="Times New Roman" w:hAnsi="Times New Roman" w:cs="Times New Roman"/>
-          <w:sz w:val="24"/>
-          <w:szCs w:val="24"/>
-        </w:rPr>
-        <w:t xml:space="preserve">), </w:t>
-      </w:r>
-      <w:r>
-        <w:rPr>
-          <w:rFonts w:ascii="Times New Roman" w:hAnsi="Times New Roman" w:cs="Times New Roman"/>
-          <w:sz w:val="24"/>
-          <w:szCs w:val="24"/>
-        </w:rPr>
-        <w:t xml:space="preserve"> variable</w:t>
-      </w:r>
-      <w:proofErr w:type="gramEnd"/>
-      <w:r>
-        <w:rPr>
-          <w:rFonts w:ascii="Times New Roman" w:hAnsi="Times New Roman" w:cs="Times New Roman"/>
-          <w:sz w:val="24"/>
-          <w:szCs w:val="24"/>
-        </w:rPr>
-        <w:t xml:space="preserve"> importance, LASSO </w:t>
-      </w:r>
+        <w:t xml:space="preserve"> (SHAP), variable importance, LASSO, GOTM-WET</w:t>
+      </w:r>
+    </w:p>
+    <w:p>
+      <w:pPr>
+        <w:spacing w:line="480" w:lineRule="auto"/>
+        <w:rPr>
+          <w:rFonts w:ascii="Times New Roman" w:hAnsi="Times New Roman" w:cs="Times New Roman"/>
+          <w:sz w:val="24"/>
+          <w:szCs w:val="24"/>
+        </w:rPr>
+      </w:pPr>
     </w:p>
     <w:sectPr>
       <w:pgSz w:w="12240" w:h="15840"/>

</xml_diff>